<commit_message>
interface determination with ifconfig
</commit_message>
<xml_diff>
--- a/apdcam_control/APDTest_10G/APDCAM_10G_APDTest_log.docx
+++ b/apdcam_control/APDTest_10G/APDCAM_10G_APDTest_log.docx
@@ -1,6 +1,6 @@
 
 <file path=word/document.xml><?xml version="1.0" encoding="utf-8"?>
-<w:document xmlns:wpc="http://schemas.microsoft.com/office/word/2010/wordprocessingCanvas" xmlns:cx="http://schemas.microsoft.com/office/drawing/2014/chartex" xmlns:mc="http://schemas.openxmlformats.org/markup-compatibility/2006" xmlns:o="urn:schemas-microsoft-com:office:office" xmlns:r="http://schemas.openxmlformats.org/officeDocument/2006/relationships" xmlns:m="http://schemas.openxmlformats.org/officeDocument/2006/math" xmlns:v="urn:schemas-microsoft-com:vml" xmlns:wp14="http://schemas.microsoft.com/office/word/2010/wordprocessingDrawing" xmlns:wp="http://schemas.openxmlformats.org/drawingml/2006/wordprocessingDrawing" xmlns:w10="urn:schemas-microsoft-com:office:word" xmlns:w="http://schemas.openxmlformats.org/wordprocessingml/2006/main" xmlns:w14="http://schemas.microsoft.com/office/word/2010/wordml" xmlns:w15="http://schemas.microsoft.com/office/word/2012/wordml" xmlns:w16se="http://schemas.microsoft.com/office/word/2015/wordml/symex" xmlns:wpg="http://schemas.microsoft.com/office/word/2010/wordprocessingGroup" xmlns:wpi="http://schemas.microsoft.com/office/word/2010/wordprocessingInk" xmlns:wne="http://schemas.microsoft.com/office/word/2006/wordml" xmlns:wps="http://schemas.microsoft.com/office/word/2010/wordprocessingShape" mc:Ignorable="w14 w15 w16se wp14">
+<w:document xmlns:wpc="http://schemas.microsoft.com/office/word/2010/wordprocessingCanvas" xmlns:cx="http://schemas.microsoft.com/office/drawing/2014/chartex" xmlns:cx1="http://schemas.microsoft.com/office/drawing/2015/9/8/chartex" xmlns:cx2="http://schemas.microsoft.com/office/drawing/2015/10/21/chartex" xmlns:cx3="http://schemas.microsoft.com/office/drawing/2016/5/9/chartex" xmlns:cx4="http://schemas.microsoft.com/office/drawing/2016/5/10/chartex" xmlns:cx5="http://schemas.microsoft.com/office/drawing/2016/5/11/chartex" xmlns:cx6="http://schemas.microsoft.com/office/drawing/2016/5/12/chartex" xmlns:cx7="http://schemas.microsoft.com/office/drawing/2016/5/13/chartex" xmlns:cx8="http://schemas.microsoft.com/office/drawing/2016/5/14/chartex" xmlns:mc="http://schemas.openxmlformats.org/markup-compatibility/2006" xmlns:aink="http://schemas.microsoft.com/office/drawing/2016/ink" xmlns:am3d="http://schemas.microsoft.com/office/drawing/2017/model3d" xmlns:o="urn:schemas-microsoft-com:office:office" xmlns:oel="http://schemas.microsoft.com/office/2019/extlst" xmlns:r="http://schemas.openxmlformats.org/officeDocument/2006/relationships" xmlns:m="http://schemas.openxmlformats.org/officeDocument/2006/math" xmlns:v="urn:schemas-microsoft-com:vml" xmlns:wp14="http://schemas.microsoft.com/office/word/2010/wordprocessingDrawing" xmlns:wp="http://schemas.openxmlformats.org/drawingml/2006/wordprocessingDrawing" xmlns:w10="urn:schemas-microsoft-com:office:word" xmlns:w="http://schemas.openxmlformats.org/wordprocessingml/2006/main" xmlns:w14="http://schemas.microsoft.com/office/word/2010/wordml" xmlns:w15="http://schemas.microsoft.com/office/word/2012/wordml" xmlns:w16cex="http://schemas.microsoft.com/office/word/2018/wordml/cex" xmlns:w16cid="http://schemas.microsoft.com/office/word/2016/wordml/cid" xmlns:w16="http://schemas.microsoft.com/office/word/2018/wordml" xmlns:w16sdtdh="http://schemas.microsoft.com/office/word/2020/wordml/sdtdatahash" xmlns:w16se="http://schemas.microsoft.com/office/word/2015/wordml/symex" xmlns:wpg="http://schemas.microsoft.com/office/word/2010/wordprocessingGroup" xmlns:wpi="http://schemas.microsoft.com/office/word/2010/wordprocessingInk" xmlns:wne="http://schemas.microsoft.com/office/word/2006/wordml" xmlns:wps="http://schemas.microsoft.com/office/word/2010/wordprocessingShape" mc:Ignorable="w14 w15 w16se w16cid w16 w16cex w16sdtdh wp14">
   <w:body>
     <w:tbl>
       <w:tblPr>
@@ -622,7 +622,7 @@
     </w:p>
     <w:p>
       <w:pPr>
-        <w:pStyle w:val="Cmsor1"/>
+        <w:pStyle w:val="Heading1"/>
       </w:pPr>
       <w:r>
         <w:t>2014.01.04</w:t>
@@ -717,7 +717,7 @@
     </w:p>
     <w:p>
       <w:pPr>
-        <w:pStyle w:val="Cmsor1"/>
+        <w:pStyle w:val="Heading1"/>
       </w:pPr>
       <w:r>
         <w:t>2015.01.09 Zoletnik S.</w:t>
@@ -730,7 +730,7 @@
     </w:p>
     <w:p>
       <w:pPr>
-        <w:pStyle w:val="Cmsor1"/>
+        <w:pStyle w:val="Heading1"/>
       </w:pPr>
       <w:r>
         <w:t>2015.01.14 Zoletnik S.</w:t>
@@ -745,7 +745,7 @@
     <w:p>
       <w:r>
         <w:rPr>
-          <w:rStyle w:val="Cmsor1Char"/>
+          <w:rStyle w:val="Heading1Char"/>
         </w:rPr>
         <w:t>2015.01.20 Zoletnik S</w:t>
       </w:r>
@@ -784,7 +784,7 @@
     </w:p>
     <w:p>
       <w:pPr>
-        <w:pStyle w:val="Cmsor1"/>
+        <w:pStyle w:val="Heading1"/>
       </w:pPr>
       <w:r>
         <w:t>2015.03.20 Zoletnik S.</w:t>
@@ -801,7 +801,7 @@
     <w:p/>
     <w:p>
       <w:pPr>
-        <w:pStyle w:val="Cmsor1"/>
+        <w:pStyle w:val="Heading1"/>
       </w:pPr>
       <w:r>
         <w:t>2015.03.22</w:t>
@@ -893,7 +893,7 @@
     <w:p/>
     <w:p>
       <w:pPr>
-        <w:pStyle w:val="Cmsor1"/>
+        <w:pStyle w:val="Heading1"/>
       </w:pPr>
       <w:r>
         <w:t>2015.03.23 Zoletnik S.</w:t>
@@ -910,7 +910,7 @@
     </w:p>
     <w:p>
       <w:pPr>
-        <w:pStyle w:val="Cmsor1"/>
+        <w:pStyle w:val="Heading1"/>
       </w:pPr>
       <w:r>
         <w:t>2015.03.24 Zoletnik S.</w:t>
@@ -927,7 +927,7 @@
     <w:p/>
     <w:p>
       <w:pPr>
-        <w:pStyle w:val="Cmsor1"/>
+        <w:pStyle w:val="Heading1"/>
       </w:pPr>
       <w:r>
         <w:lastRenderedPageBreak/>
@@ -948,7 +948,7 @@
     <w:p/>
     <w:p>
       <w:pPr>
-        <w:pStyle w:val="Cmsor1"/>
+        <w:pStyle w:val="Heading1"/>
       </w:pPr>
       <w:r>
         <w:t>2015.03.29 Zoletnik S.</w:t>
@@ -962,7 +962,7 @@
     <w:p/>
     <w:p>
       <w:pPr>
-        <w:pStyle w:val="Cmsor1"/>
+        <w:pStyle w:val="Heading1"/>
       </w:pPr>
       <w:r>
         <w:t>2015.03.</w:t>
@@ -979,7 +979,7 @@
     <w:p/>
     <w:p>
       <w:pPr>
-        <w:pStyle w:val="Cmsor1"/>
+        <w:pStyle w:val="Heading1"/>
       </w:pPr>
       <w:r>
         <w:t>2015.07.21 Zoletnik S.</w:t>
@@ -992,7 +992,7 @@
     </w:p>
     <w:p>
       <w:pPr>
-        <w:pStyle w:val="Cmsor1"/>
+        <w:pStyle w:val="Heading1"/>
       </w:pPr>
       <w:r>
         <w:t>2015.10.19  Zoletnik S.</w:t>
@@ -1012,7 +1012,7 @@
     <w:p/>
     <w:p>
       <w:pPr>
-        <w:pStyle w:val="Cmsor1"/>
+        <w:pStyle w:val="Heading1"/>
       </w:pPr>
       <w:r>
         <w:t>2015.10.20 Zoletnik S.</w:t>
@@ -1032,7 +1032,7 @@
     <w:p/>
     <w:p>
       <w:pPr>
-        <w:pStyle w:val="Cmsor1"/>
+        <w:pStyle w:val="Heading1"/>
         <w:rPr>
           <w:lang w:val="en-US"/>
         </w:rPr>
@@ -1068,7 +1068,7 @@
     </w:p>
     <w:p>
       <w:pPr>
-        <w:pStyle w:val="Cmsor1"/>
+        <w:pStyle w:val="Heading1"/>
       </w:pPr>
       <w:r>
         <w:lastRenderedPageBreak/>
@@ -1101,7 +1101,7 @@
     </w:p>
     <w:p>
       <w:pPr>
-        <w:pStyle w:val="Listaszerbekezds"/>
+        <w:pStyle w:val="ListParagraph"/>
         <w:numPr>
           <w:ilvl w:val="0"/>
           <w:numId w:val="1"/>
@@ -1113,7 +1113,7 @@
     </w:p>
     <w:p>
       <w:pPr>
-        <w:pStyle w:val="Listaszerbekezds"/>
+        <w:pStyle w:val="ListParagraph"/>
         <w:numPr>
           <w:ilvl w:val="0"/>
           <w:numId w:val="1"/>
@@ -1125,7 +1125,7 @@
     </w:p>
     <w:p>
       <w:pPr>
-        <w:pStyle w:val="Listaszerbekezds"/>
+        <w:pStyle w:val="ListParagraph"/>
         <w:numPr>
           <w:ilvl w:val="0"/>
           <w:numId w:val="1"/>
@@ -1137,7 +1137,7 @@
     </w:p>
     <w:p>
       <w:pPr>
-        <w:pStyle w:val="Listaszerbekezds"/>
+        <w:pStyle w:val="ListParagraph"/>
         <w:numPr>
           <w:ilvl w:val="0"/>
           <w:numId w:val="1"/>
@@ -1214,7 +1214,7 @@
     </w:p>
     <w:p>
       <w:pPr>
-        <w:pStyle w:val="Cmsor1"/>
+        <w:pStyle w:val="Heading1"/>
         <w:rPr>
           <w:lang w:val="en-US"/>
         </w:rPr>
@@ -1239,7 +1239,7 @@
     </w:p>
     <w:p>
       <w:pPr>
-        <w:pStyle w:val="Listaszerbekezds"/>
+        <w:pStyle w:val="ListParagraph"/>
         <w:numPr>
           <w:ilvl w:val="0"/>
           <w:numId w:val="2"/>
@@ -1251,7 +1251,7 @@
     </w:p>
     <w:p>
       <w:pPr>
-        <w:pStyle w:val="Listaszerbekezds"/>
+        <w:pStyle w:val="ListParagraph"/>
         <w:numPr>
           <w:ilvl w:val="0"/>
           <w:numId w:val="2"/>
@@ -1263,7 +1263,7 @@
     </w:p>
     <w:p>
       <w:pPr>
-        <w:pStyle w:val="Listaszerbekezds"/>
+        <w:pStyle w:val="ListParagraph"/>
         <w:numPr>
           <w:ilvl w:val="0"/>
           <w:numId w:val="2"/>
@@ -1275,7 +1275,7 @@
     </w:p>
     <w:p>
       <w:pPr>
-        <w:pStyle w:val="Listaszerbekezds"/>
+        <w:pStyle w:val="ListParagraph"/>
         <w:numPr>
           <w:ilvl w:val="0"/>
           <w:numId w:val="2"/>
@@ -1287,7 +1287,7 @@
     </w:p>
     <w:p>
       <w:pPr>
-        <w:pStyle w:val="Listaszerbekezds"/>
+        <w:pStyle w:val="ListParagraph"/>
         <w:numPr>
           <w:ilvl w:val="0"/>
           <w:numId w:val="2"/>
@@ -1307,7 +1307,7 @@
     </w:p>
     <w:p>
       <w:pPr>
-        <w:pStyle w:val="Listaszerbekezds"/>
+        <w:pStyle w:val="ListParagraph"/>
         <w:numPr>
           <w:ilvl w:val="0"/>
           <w:numId w:val="3"/>
@@ -1319,7 +1319,7 @@
     </w:p>
     <w:p>
       <w:pPr>
-        <w:pStyle w:val="Listaszerbekezds"/>
+        <w:pStyle w:val="ListParagraph"/>
         <w:numPr>
           <w:ilvl w:val="0"/>
           <w:numId w:val="3"/>
@@ -1331,7 +1331,7 @@
     </w:p>
     <w:p>
       <w:pPr>
-        <w:pStyle w:val="Listaszerbekezds"/>
+        <w:pStyle w:val="ListParagraph"/>
         <w:numPr>
           <w:ilvl w:val="0"/>
           <w:numId w:val="3"/>
@@ -1350,7 +1350,7 @@
     </w:p>
     <w:p>
       <w:pPr>
-        <w:pStyle w:val="Cmsor1"/>
+        <w:pStyle w:val="Heading1"/>
       </w:pPr>
       <w:r>
         <w:lastRenderedPageBreak/>
@@ -1369,7 +1369,7 @@
     </w:p>
     <w:p>
       <w:pPr>
-        <w:pStyle w:val="Listaszerbekezds"/>
+        <w:pStyle w:val="ListParagraph"/>
         <w:numPr>
           <w:ilvl w:val="0"/>
           <w:numId w:val="4"/>
@@ -1398,7 +1398,7 @@
     <w:p/>
     <w:p>
       <w:pPr>
-        <w:pStyle w:val="Cmsor1"/>
+        <w:pStyle w:val="Heading1"/>
       </w:pPr>
       <w:r>
         <w:t>2018.09.08  Zoletnik S.</w:t>
@@ -1441,13 +1441,7 @@
     </w:p>
     <w:p>
       <w:r>
-        <w:t>Őszerevettem hogy h</w:t>
-      </w:r>
-      <w:r>
-        <w:t>a nincs megnyitva a kamera akkor segment</w:t>
-      </w:r>
-      <w:r>
-        <w:t>ation fault-ot csinál a program pld. a trigger esetén. Erre betettem egy védelmet minden olyan parancsnál ahol a kamerával csinál alamit.</w:t>
+        <w:t>Őszerevettem hogy ha nincs megnyitva a kamera akkor segmentation fault-ot csinál a program pld. a trigger esetén. Erre betettem egy védelmet minden olyan parancsnál ahol a kamerával csinál alamit.</w:t>
       </w:r>
     </w:p>
     <w:p>
@@ -1533,18 +1527,8 @@
       <w:r>
         <w:t>észítettem egy SET_OFFSET parancsot az APDTest-be és leteszteltem.</w:t>
       </w:r>
-      <w:bookmarkStart w:id="0" w:name="_GoBack"/>
-      <w:bookmarkEnd w:id="0"/>
-    </w:p>
-    <w:p>
-      <w:pPr>
-        <w:rPr>
-          <w:lang w:val="en-US"/>
-        </w:rPr>
-      </w:pPr>
     </w:p>
     <w:p/>
-    <w:p/>
     <w:p>
       <w:r>
         <w:t>Észrevett problémák a programmal:</w:t>
@@ -1552,7 +1536,7 @@
     </w:p>
     <w:p>
       <w:pPr>
-        <w:pStyle w:val="Listaszerbekezds"/>
+        <w:pStyle w:val="ListParagraph"/>
         <w:numPr>
           <w:ilvl w:val="0"/>
           <w:numId w:val="4"/>
@@ -1567,7 +1551,7 @@
     </w:p>
     <w:p>
       <w:pPr>
-        <w:pStyle w:val="Listaszerbekezds"/>
+        <w:pStyle w:val="ListParagraph"/>
         <w:numPr>
           <w:ilvl w:val="0"/>
           <w:numId w:val="4"/>
@@ -1578,6 +1562,40 @@
       </w:pPr>
       <w:r>
         <w:t>Az APDCAM_xxx rutinok visszaadnak egy hibakódot, de az APDTest csak annyit mond már hogy hiba.</w:t>
+      </w:r>
+    </w:p>
+    <w:p>
+      <w:pPr>
+        <w:pStyle w:val="Heading1"/>
+        <w:rPr>
+          <w:lang w:val="en-US"/>
+        </w:rPr>
+      </w:pPr>
+      <w:r>
+        <w:rPr>
+          <w:lang w:val="en-US"/>
+        </w:rPr>
+        <w:t>2023.01.16</w:t>
+      </w:r>
+    </w:p>
+    <w:p>
+      <w:r>
+        <w:rPr>
+          <w:lang w:val="en-US"/>
+        </w:rPr>
+        <w:t>Elkezdtem egy</w:t>
+      </w:r>
+      <w:r>
+        <w:t xml:space="preserve"> primitív adat vevő programot, hogy </w:t>
+      </w:r>
+      <w:r>
+        <w:rPr>
+          <w:lang w:val="en-US"/>
+        </w:rPr>
+        <w:t>megm</w:t>
+      </w:r>
+      <w:r>
+        <w:t>érjem real time hogy tudnak bejönni az UDP csomagok. Az APDTest-el az a gond, hogy nagyon bonyolult és nem egyesével vesz az UDP csomagokat, hanem egyben többet.</w:t>
       </w:r>
     </w:p>
     <w:p/>
@@ -1600,7 +1618,7 @@
 </file>
 
 <file path=word/numbering.xml><?xml version="1.0" encoding="utf-8"?>
-<w:numbering xmlns:wpc="http://schemas.microsoft.com/office/word/2010/wordprocessingCanvas" xmlns:cx="http://schemas.microsoft.com/office/drawing/2014/chartex" xmlns:mc="http://schemas.openxmlformats.org/markup-compatibility/2006" xmlns:o="urn:schemas-microsoft-com:office:office" xmlns:r="http://schemas.openxmlformats.org/officeDocument/2006/relationships" xmlns:m="http://schemas.openxmlformats.org/officeDocument/2006/math" xmlns:v="urn:schemas-microsoft-com:vml" xmlns:wp14="http://schemas.microsoft.com/office/word/2010/wordprocessingDrawing" xmlns:wp="http://schemas.openxmlformats.org/drawingml/2006/wordprocessingDrawing" xmlns:w10="urn:schemas-microsoft-com:office:word" xmlns:w="http://schemas.openxmlformats.org/wordprocessingml/2006/main" xmlns:w14="http://schemas.microsoft.com/office/word/2010/wordml" xmlns:w15="http://schemas.microsoft.com/office/word/2012/wordml" xmlns:w16se="http://schemas.microsoft.com/office/word/2015/wordml/symex" xmlns:wpg="http://schemas.microsoft.com/office/word/2010/wordprocessingGroup" xmlns:wpi="http://schemas.microsoft.com/office/word/2010/wordprocessingInk" xmlns:wne="http://schemas.microsoft.com/office/word/2006/wordml" xmlns:wps="http://schemas.microsoft.com/office/word/2010/wordprocessingShape" mc:Ignorable="w14 w15 w16se wp14">
+<w:numbering xmlns:wpc="http://schemas.microsoft.com/office/word/2010/wordprocessingCanvas" xmlns:cx="http://schemas.microsoft.com/office/drawing/2014/chartex" xmlns:cx1="http://schemas.microsoft.com/office/drawing/2015/9/8/chartex" xmlns:cx2="http://schemas.microsoft.com/office/drawing/2015/10/21/chartex" xmlns:cx3="http://schemas.microsoft.com/office/drawing/2016/5/9/chartex" xmlns:cx4="http://schemas.microsoft.com/office/drawing/2016/5/10/chartex" xmlns:cx5="http://schemas.microsoft.com/office/drawing/2016/5/11/chartex" xmlns:cx6="http://schemas.microsoft.com/office/drawing/2016/5/12/chartex" xmlns:cx7="http://schemas.microsoft.com/office/drawing/2016/5/13/chartex" xmlns:cx8="http://schemas.microsoft.com/office/drawing/2016/5/14/chartex" xmlns:mc="http://schemas.openxmlformats.org/markup-compatibility/2006" xmlns:aink="http://schemas.microsoft.com/office/drawing/2016/ink" xmlns:am3d="http://schemas.microsoft.com/office/drawing/2017/model3d" xmlns:o="urn:schemas-microsoft-com:office:office" xmlns:oel="http://schemas.microsoft.com/office/2019/extlst" xmlns:r="http://schemas.openxmlformats.org/officeDocument/2006/relationships" xmlns:m="http://schemas.openxmlformats.org/officeDocument/2006/math" xmlns:v="urn:schemas-microsoft-com:vml" xmlns:wp14="http://schemas.microsoft.com/office/word/2010/wordprocessingDrawing" xmlns:wp="http://schemas.openxmlformats.org/drawingml/2006/wordprocessingDrawing" xmlns:w10="urn:schemas-microsoft-com:office:word" xmlns:w="http://schemas.openxmlformats.org/wordprocessingml/2006/main" xmlns:w14="http://schemas.microsoft.com/office/word/2010/wordml" xmlns:w15="http://schemas.microsoft.com/office/word/2012/wordml" xmlns:w16cex="http://schemas.microsoft.com/office/word/2018/wordml/cex" xmlns:w16cid="http://schemas.microsoft.com/office/word/2016/wordml/cid" xmlns:w16="http://schemas.microsoft.com/office/word/2018/wordml" xmlns:w16sdtdh="http://schemas.microsoft.com/office/word/2020/wordml/sdtdatahash" xmlns:w16se="http://schemas.microsoft.com/office/word/2015/wordml/symex" xmlns:wpg="http://schemas.microsoft.com/office/word/2010/wordprocessingGroup" xmlns:wpi="http://schemas.microsoft.com/office/word/2010/wordprocessingInk" xmlns:wne="http://schemas.microsoft.com/office/word/2006/wordml" xmlns:wps="http://schemas.microsoft.com/office/word/2010/wordprocessingShape" mc:Ignorable="w14 w15 w16se w16cid w16 w16cex w16sdtdh wp14">
   <w:abstractNum w:abstractNumId="0" w15:restartNumberingAfterBreak="0">
     <w:nsid w:val="10AD02DC"/>
     <w:multiLevelType w:val="hybridMultilevel"/>
@@ -2053,23 +2071,23 @@
       </w:rPr>
     </w:lvl>
   </w:abstractNum>
-  <w:num w:numId="1">
+  <w:num w:numId="1" w16cid:durableId="490340587">
     <w:abstractNumId w:val="3"/>
   </w:num>
-  <w:num w:numId="2">
+  <w:num w:numId="2" w16cid:durableId="1228110229">
     <w:abstractNumId w:val="0"/>
   </w:num>
-  <w:num w:numId="3">
+  <w:num w:numId="3" w16cid:durableId="1143043390">
     <w:abstractNumId w:val="2"/>
   </w:num>
-  <w:num w:numId="4">
+  <w:num w:numId="4" w16cid:durableId="1403944529">
     <w:abstractNumId w:val="1"/>
   </w:num>
 </w:numbering>
 </file>
 
 <file path=word/styles.xml><?xml version="1.0" encoding="utf-8"?>
-<w:styles xmlns:mc="http://schemas.openxmlformats.org/markup-compatibility/2006" xmlns:r="http://schemas.openxmlformats.org/officeDocument/2006/relationships" xmlns:w="http://schemas.openxmlformats.org/wordprocessingml/2006/main" xmlns:w14="http://schemas.microsoft.com/office/word/2010/wordml" xmlns:w15="http://schemas.microsoft.com/office/word/2012/wordml" xmlns:w16se="http://schemas.microsoft.com/office/word/2015/wordml/symex" mc:Ignorable="w14 w15 w16se">
+<w:styles xmlns:mc="http://schemas.openxmlformats.org/markup-compatibility/2006" xmlns:r="http://schemas.openxmlformats.org/officeDocument/2006/relationships" xmlns:w="http://schemas.openxmlformats.org/wordprocessingml/2006/main" xmlns:w14="http://schemas.microsoft.com/office/word/2010/wordml" xmlns:w15="http://schemas.microsoft.com/office/word/2012/wordml" xmlns:w16cex="http://schemas.microsoft.com/office/word/2018/wordml/cex" xmlns:w16cid="http://schemas.microsoft.com/office/word/2016/wordml/cid" xmlns:w16="http://schemas.microsoft.com/office/word/2018/wordml" xmlns:w16sdtdh="http://schemas.microsoft.com/office/word/2020/wordml/sdtdatahash" xmlns:w16se="http://schemas.microsoft.com/office/word/2015/wordml/symex" mc:Ignorable="w14 w15 w16se w16cid w16 w16cex w16sdtdh">
   <w:docDefaults>
     <w:rPrDefault>
       <w:rPr>
@@ -2087,7 +2105,7 @@
       </w:pPr>
     </w:pPrDefault>
   </w:docDefaults>
-  <w:latentStyles w:defLockedState="0" w:defUIPriority="99" w:defSemiHidden="0" w:defUnhideWhenUsed="0" w:defQFormat="0" w:count="371">
+  <w:latentStyles w:defLockedState="0" w:defUIPriority="99" w:defSemiHidden="0" w:defUnhideWhenUsed="0" w:defQFormat="0" w:count="376">
     <w:lsdException w:name="Normal" w:uiPriority="0" w:qFormat="1"/>
     <w:lsdException w:name="heading 1" w:uiPriority="9" w:qFormat="1"/>
     <w:lsdException w:name="heading 2" w:semiHidden="1" w:uiPriority="9" w:unhideWhenUsed="1" w:qFormat="1"/>
@@ -2193,7 +2211,6 @@
     <w:lsdException w:name="HTML Sample" w:semiHidden="1" w:unhideWhenUsed="1"/>
     <w:lsdException w:name="HTML Typewriter" w:semiHidden="1" w:unhideWhenUsed="1"/>
     <w:lsdException w:name="HTML Variable" w:semiHidden="1" w:unhideWhenUsed="1"/>
-    <w:lsdException w:name="Normal Table" w:semiHidden="1" w:unhideWhenUsed="1"/>
     <w:lsdException w:name="annotation subject" w:semiHidden="1" w:unhideWhenUsed="1"/>
     <w:lsdException w:name="No List" w:semiHidden="1" w:unhideWhenUsed="1"/>
     <w:lsdException w:name="Outline List 1" w:semiHidden="1" w:unhideWhenUsed="1"/>
@@ -2236,11 +2253,8 @@
     <w:lsdException w:name="Table Contemporary" w:semiHidden="1" w:unhideWhenUsed="1"/>
     <w:lsdException w:name="Table Elegant" w:semiHidden="1" w:unhideWhenUsed="1"/>
     <w:lsdException w:name="Table Professional" w:semiHidden="1" w:unhideWhenUsed="1"/>
-    <w:lsdException w:name="Table Subtle 1" w:semiHidden="1" w:unhideWhenUsed="1"/>
     <w:lsdException w:name="Table Subtle 2" w:semiHidden="1" w:unhideWhenUsed="1"/>
     <w:lsdException w:name="Table Web 1" w:semiHidden="1" w:unhideWhenUsed="1"/>
-    <w:lsdException w:name="Table Web 2" w:semiHidden="1" w:unhideWhenUsed="1"/>
-    <w:lsdException w:name="Table Web 3" w:semiHidden="1" w:unhideWhenUsed="1"/>
     <w:lsdException w:name="Balloon Text" w:semiHidden="1" w:unhideWhenUsed="1"/>
     <w:lsdException w:name="Table Grid" w:uiPriority="59"/>
     <w:lsdException w:name="Table Theme" w:semiHidden="1" w:unhideWhenUsed="1"/>
@@ -2459,16 +2473,21 @@
     <w:lsdException w:name="List Table 5 Dark Accent 6" w:uiPriority="50"/>
     <w:lsdException w:name="List Table 6 Colorful Accent 6" w:uiPriority="51"/>
     <w:lsdException w:name="List Table 7 Colorful Accent 6" w:uiPriority="52"/>
+    <w:lsdException w:name="Mention" w:semiHidden="1" w:unhideWhenUsed="1"/>
+    <w:lsdException w:name="Smart Hyperlink" w:semiHidden="1" w:unhideWhenUsed="1"/>
+    <w:lsdException w:name="Hashtag" w:semiHidden="1" w:unhideWhenUsed="1"/>
+    <w:lsdException w:name="Unresolved Mention" w:semiHidden="1" w:unhideWhenUsed="1"/>
+    <w:lsdException w:name="Smart Link" w:semiHidden="1" w:unhideWhenUsed="1"/>
   </w:latentStyles>
-  <w:style w:type="paragraph" w:default="1" w:styleId="Norml">
+  <w:style w:type="paragraph" w:default="1" w:styleId="Normal">
     <w:name w:val="Normal"/>
     <w:qFormat/>
   </w:style>
-  <w:style w:type="paragraph" w:styleId="Cmsor1">
+  <w:style w:type="paragraph" w:styleId="Heading1">
     <w:name w:val="heading 1"/>
-    <w:basedOn w:val="Norml"/>
-    <w:next w:val="Norml"/>
-    <w:link w:val="Cmsor1Char"/>
+    <w:basedOn w:val="Normal"/>
+    <w:next w:val="Normal"/>
+    <w:link w:val="Heading1Char"/>
     <w:uiPriority w:val="9"/>
     <w:qFormat/>
     <w:rsid w:val="00924957"/>
@@ -2487,13 +2506,13 @@
       <w:szCs w:val="28"/>
     </w:rPr>
   </w:style>
-  <w:style w:type="character" w:default="1" w:styleId="Bekezdsalapbettpusa">
+  <w:style w:type="character" w:default="1" w:styleId="DefaultParagraphFont">
     <w:name w:val="Default Paragraph Font"/>
     <w:uiPriority w:val="1"/>
     <w:semiHidden/>
     <w:unhideWhenUsed/>
   </w:style>
-  <w:style w:type="table" w:default="1" w:styleId="Normltblzat">
+  <w:style w:type="table" w:default="1" w:styleId="TableNormal">
     <w:name w:val="Normal Table"/>
     <w:uiPriority w:val="99"/>
     <w:semiHidden/>
@@ -2508,16 +2527,16 @@
       </w:tblCellMar>
     </w:tblPr>
   </w:style>
-  <w:style w:type="numbering" w:default="1" w:styleId="Nemlista">
+  <w:style w:type="numbering" w:default="1" w:styleId="NoList">
     <w:name w:val="No List"/>
     <w:uiPriority w:val="99"/>
     <w:semiHidden/>
     <w:unhideWhenUsed/>
   </w:style>
-  <w:style w:type="character" w:customStyle="1" w:styleId="Cmsor1Char">
-    <w:name w:val="Címsor 1 Char"/>
-    <w:basedOn w:val="Bekezdsalapbettpusa"/>
-    <w:link w:val="Cmsor1"/>
+  <w:style w:type="character" w:customStyle="1" w:styleId="Heading1Char">
+    <w:name w:val="Heading 1 Char"/>
+    <w:basedOn w:val="DefaultParagraphFont"/>
+    <w:link w:val="Heading1"/>
     <w:uiPriority w:val="9"/>
     <w:rsid w:val="00924957"/>
     <w:rPr>
@@ -2529,9 +2548,9 @@
       <w:szCs w:val="28"/>
     </w:rPr>
   </w:style>
-  <w:style w:type="paragraph" w:styleId="Listaszerbekezds">
+  <w:style w:type="paragraph" w:styleId="ListParagraph">
     <w:name w:val="List Paragraph"/>
-    <w:basedOn w:val="Norml"/>
+    <w:basedOn w:val="Normal"/>
     <w:uiPriority w:val="34"/>
     <w:qFormat/>
     <w:rsid w:val="00C64B74"/>

</xml_diff>